<commit_message>
More responses to the feedback we got.
</commit_message>
<xml_diff>
--- a/Report/feedback-received.docx
+++ b/Report/feedback-received.docx
@@ -157,7 +157,15 @@
       </w:pPr>
       <w:r>
         <w:rPr/>
-        <w:t xml:space="preserve">You give a normal distribution for your costs. However, for the distribution of costs, use a log-normal or gamma distribution, as costs cannot be negative (and a normal distribution can give you a negative number as a result). You could take a look at lecture 3 for the explanation. </w:t>
+        <w:t>You give a normal distribution for your costs. However, for the distribution of costs, use a log-normal or gamma distribution, as costs cannot be negative (and a normal distribution can give you a negative number as a result). You could take a look at lectur</w:t>
+      </w:r>
+      <w:r>
+        <w:rPr/>
+        <w:commentReference w:id="0"/>
+      </w:r>
+      <w:r>
+        <w:rPr/>
+        <w:t xml:space="preserve">e 3 for the explanation. </w:t>
       </w:r>
     </w:p>
     <w:p>
@@ -232,7 +240,15 @@
       </w:pPr>
       <w:r>
         <w:rPr/>
-        <w:t xml:space="preserve">total_cost &lt;- total_cost + ((Tx1.Cycles+1) * (278+256+194)) + ((Tx2.Cycles+1) * (278+256+194)) --- it would be great to call the separate numbers, here the costs of the diagnostic tools, by a parameter and define the parameter above your code. </w:t>
+        <w:t>total_cost &lt;- total_cost + ((Tx1.Cycles+1) * (278+256+1</w:t>
+      </w:r>
+      <w:r>
+        <w:rPr/>
+        <w:commentReference w:id="1"/>
+      </w:r>
+      <w:r>
+        <w:rPr/>
+        <w:t xml:space="preserve">94)) + ((Tx2.Cycles+1) * (278+256+194)) --- it would be great to call the separate numbers, here the costs of the diagnostic tools, by a parameter and define the parameter above your code. </w:t>
       </w:r>
     </w:p>
     <w:p>
@@ -270,7 +286,7 @@
       </w:r>
       <w:r>
         <w:rPr/>
-        <w:commentReference w:id="0"/>
+        <w:commentReference w:id="2"/>
       </w:r>
       <w:r>
         <w:rPr/>
@@ -377,7 +393,7 @@
       </w:r>
       <w:r>
         <w:rPr/>
-        <w:commentReference w:id="1"/>
+        <w:commentReference w:id="3"/>
       </w:r>
       <w:r>
         <w:rPr/>
@@ -404,7 +420,7 @@
       </w:r>
       <w:r>
         <w:rPr/>
-        <w:commentReference w:id="2"/>
+        <w:commentReference w:id="4"/>
       </w:r>
       <w:r>
         <w:rPr/>
@@ -531,7 +547,7 @@
       </w:r>
       <w:r>
         <w:rPr/>
-        <w:commentReference w:id="3"/>
+        <w:commentReference w:id="5"/>
       </w:r>
     </w:p>
     <w:p>
@@ -561,7 +577,7 @@
 
 <file path=word/comments.xml><?xml version="1.0" encoding="utf-8"?>
 <w:comments xmlns:o="urn:schemas-microsoft-com:office:office" xmlns:r="http://schemas.openxmlformats.org/officeDocument/2006/relationships" xmlns:v="urn:schemas-microsoft-com:vml" xmlns:w="http://schemas.openxmlformats.org/wordprocessingml/2006/main" xmlns:w10="urn:schemas-microsoft-com:office:word" xmlns:wp="http://schemas.openxmlformats.org/drawingml/2006/wordprocessingDrawing" xmlns:wps="http://schemas.microsoft.com/office/word/2010/wordprocessingShape" xmlns:wpg="http://schemas.microsoft.com/office/word/2010/wordprocessingGroup" xmlns:mc="http://schemas.openxmlformats.org/markup-compatibility/2006" xmlns:wp14="http://schemas.microsoft.com/office/word/2010/wordprocessingDrawing" xmlns:w14="http://schemas.microsoft.com/office/word/2010/wordml" mc:Ignorable="w14 wp14">
-  <w:comment w:id="0" w:author="Alex Stargazer" w:date="2021-04-01T17:36:21Z" w:initials="AS">
+  <w:comment w:id="0" w:author="Alex Stargazer" w:date="2021-04-02T17:50:59Z" w:initials="AS">
     <w:p>
       <w:r>
         <w:rPr>
@@ -590,11 +606,11 @@
           <w:em w:val="none"/>
           <w:lang w:bidi="ar-SA" w:eastAsia="en-GB" w:val="en"/>
         </w:rPr>
-        <w:t xml:space="preserve">I think you guys mean comments, not pseudo-code. </w:t>
+        <w:t>This is a valid point. But it is very unlikely that those distributions would return a negative cost because they have a large mean.</w:t>
       </w:r>
     </w:p>
   </w:comment>
-  <w:comment w:id="1" w:author="Alex Stargazer" w:date="2021-04-01T17:30:31Z" w:initials="AS">
+  <w:comment w:id="1" w:author="Alex Stargazer" w:date="2021-04-02T17:51:48Z" w:initials="AS">
     <w:p>
       <w:r>
         <w:rPr>
@@ -623,15 +639,15 @@
           <w:em w:val="none"/>
           <w:lang w:bidi="ar-SA" w:eastAsia="en-GB" w:val="en"/>
         </w:rPr>
-        <w:t>This is incorrect. The exp.model uses the function Tx1.Event.alt which skips the additional treatment cycles if the helper function returns false.</w:t>
+        <w:t>We are doing this only in the BCA simulation because that is for patient-level uncertainty not parameter uncertainty.</w:t>
       </w:r>
     </w:p>
   </w:comment>
-  <w:comment w:id="2" w:author="Alex Stargazer" w:date="2021-04-01T17:33:19Z" w:initials="AS">
-    <w:p>
-      <w:r>
-        <w:rPr>
-          <w:rFonts w:eastAsia="Arial" w:cs="Arial" w:ascii="Arial" w:hAnsi="Arial"/>
+  <w:comment w:id="2" w:author="Alex Stargazer" w:date="2021-04-01T17:36:21Z" w:initials="AS">
+    <w:p>
+      <w:r>
+        <w:rPr>
+          <w:rFonts w:cs="Arial" w:ascii="Arial" w:hAnsi="Arial" w:eastAsia="Arial"/>
           <w:b w:val="false"/>
           <w:bCs w:val="false"/>
           <w:i w:val="false"/>
@@ -650,21 +666,22 @@
           <w:kern w:val="0"/>
           <w:position w:val="0"/>
           <w:sz w:val="20"/>
+          <w:sz w:val="20"/>
           <w:szCs w:val="22"/>
           <w:u w:val="none"/>
           <w:vertAlign w:val="baseline"/>
           <w:em w:val="none"/>
-          <w:lang w:bidi="ar-SA" w:eastAsia="en-GB" w:val="en"/>
-        </w:rPr>
-        <w:t>They are. The exp model uses function.exp.costs which calls up the func.dxcost helper functions.</w:t>
+          <w:lang w:val="en" w:bidi="ar-SA" w:eastAsia="en-GB"/>
+        </w:rPr>
+        <w:t xml:space="preserve">I think you guys mean comments, not pseudo-code. </w:t>
       </w:r>
     </w:p>
   </w:comment>
-  <w:comment w:id="3" w:author="Alex Stargazer" w:date="2021-04-01T17:34:50Z" w:initials="AS">
-    <w:p>
-      <w:r>
-        <w:rPr>
-          <w:rFonts w:eastAsia="Arial" w:cs="Arial" w:ascii="Arial" w:hAnsi="Arial"/>
+  <w:comment w:id="3" w:author="Alex Stargazer" w:date="2021-04-01T17:30:31Z" w:initials="AS">
+    <w:p>
+      <w:r>
+        <w:rPr>
+          <w:rFonts w:cs="Arial" w:ascii="Arial" w:hAnsi="Arial" w:eastAsia="Arial"/>
           <w:b w:val="false"/>
           <w:bCs w:val="false"/>
           <w:i w:val="false"/>
@@ -683,11 +700,80 @@
           <w:kern w:val="0"/>
           <w:position w:val="0"/>
           <w:sz w:val="20"/>
+          <w:sz w:val="20"/>
           <w:szCs w:val="22"/>
           <w:u w:val="none"/>
           <w:vertAlign w:val="baseline"/>
           <w:em w:val="none"/>
-          <w:lang w:bidi="ar-SA" w:eastAsia="en-GB" w:val="en"/>
+          <w:lang w:val="en" w:bidi="ar-SA" w:eastAsia="en-GB"/>
+        </w:rPr>
+        <w:t>This is incorrect. The exp.model uses the function Tx1.Event.alt which skips the additional treatment cycles if the helper function returns false.</w:t>
+      </w:r>
+    </w:p>
+  </w:comment>
+  <w:comment w:id="4" w:author="Alex Stargazer" w:date="2021-04-01T17:33:19Z" w:initials="AS">
+    <w:p>
+      <w:r>
+        <w:rPr>
+          <w:rFonts w:cs="Arial" w:ascii="Arial" w:hAnsi="Arial" w:eastAsia="Arial"/>
+          <w:b w:val="false"/>
+          <w:bCs w:val="false"/>
+          <w:i w:val="false"/>
+          <w:iCs w:val="false"/>
+          <w:caps w:val="false"/>
+          <w:smallCaps w:val="false"/>
+          <w:strike w:val="false"/>
+          <w:dstrike w:val="false"/>
+          <w:outline w:val="false"/>
+          <w:shadow w:val="false"/>
+          <w:emboss w:val="false"/>
+          <w:imprint w:val="false"/>
+          <w:color w:val="auto"/>
+          <w:spacing w:val="0"/>
+          <w:w w:val="100"/>
+          <w:kern w:val="0"/>
+          <w:position w:val="0"/>
+          <w:sz w:val="20"/>
+          <w:sz w:val="20"/>
+          <w:szCs w:val="22"/>
+          <w:u w:val="none"/>
+          <w:vertAlign w:val="baseline"/>
+          <w:em w:val="none"/>
+          <w:lang w:val="en" w:bidi="ar-SA" w:eastAsia="en-GB"/>
+        </w:rPr>
+        <w:t>They are. The exp model uses function.exp.costs which calls up the func.dxcost helper functions.</w:t>
+      </w:r>
+    </w:p>
+  </w:comment>
+  <w:comment w:id="5" w:author="Alex Stargazer" w:date="2021-04-01T17:34:50Z" w:initials="AS">
+    <w:p>
+      <w:r>
+        <w:rPr>
+          <w:rFonts w:cs="Arial" w:ascii="Arial" w:hAnsi="Arial" w:eastAsia="Arial"/>
+          <w:b w:val="false"/>
+          <w:bCs w:val="false"/>
+          <w:i w:val="false"/>
+          <w:iCs w:val="false"/>
+          <w:caps w:val="false"/>
+          <w:smallCaps w:val="false"/>
+          <w:strike w:val="false"/>
+          <w:dstrike w:val="false"/>
+          <w:outline w:val="false"/>
+          <w:shadow w:val="false"/>
+          <w:emboss w:val="false"/>
+          <w:imprint w:val="false"/>
+          <w:color w:val="auto"/>
+          <w:spacing w:val="0"/>
+          <w:w w:val="100"/>
+          <w:kern w:val="0"/>
+          <w:position w:val="0"/>
+          <w:sz w:val="20"/>
+          <w:sz w:val="20"/>
+          <w:szCs w:val="22"/>
+          <w:u w:val="none"/>
+          <w:vertAlign w:val="baseline"/>
+          <w:em w:val="none"/>
+          <w:lang w:val="en" w:bidi="ar-SA" w:eastAsia="en-GB"/>
         </w:rPr>
         <w:t>The data is saved in csv format which is a universal format for storing tabular data, and can easily be used inside R. It is not an Excel specific format.</w:t>
       </w:r>
@@ -702,7 +788,6 @@
     <w:rPrDefault>
       <w:rPr>
         <w:rFonts w:ascii="Arial" w:hAnsi="Arial" w:eastAsia="Arial" w:cs="Arial"/>
-        <w:sz w:val="22"/>
         <w:szCs w:val="22"/>
         <w:lang w:val="en" w:eastAsia="en-GB" w:bidi="ar-SA"/>
       </w:rPr>
@@ -1096,6 +1181,7 @@
     <w:qFormat/>
     <w:pPr>
       <w:widowControl/>
+      <w:suppressAutoHyphens w:val="true"/>
       <w:bidi w:val="0"/>
       <w:spacing w:lineRule="auto" w:line="276" w:before="0" w:after="0"/>
       <w:jc w:val="left"/>

</xml_diff>